<commit_message>
Adicionando referencia e tipo de usuário
</commit_message>
<xml_diff>
--- a/Job Planner.docx
+++ b/Job Planner.docx
@@ -1,6 +1,6 @@
 
 <file path=word/document.xml><?xml version="1.0" encoding="utf-8"?>
-<w:document xmlns:wpc="http://schemas.microsoft.com/office/word/2010/wordprocessingCanvas" xmlns:cx="http://schemas.microsoft.com/office/drawing/2014/chartex" xmlns:cx1="http://schemas.microsoft.com/office/drawing/2015/9/8/chartex" xmlns:cx2="http://schemas.microsoft.com/office/drawing/2015/10/21/chartex" xmlns:cx3="http://schemas.microsoft.com/office/drawing/2016/5/9/chartex" xmlns:cx4="http://schemas.microsoft.com/office/drawing/2016/5/10/chartex" xmlns:cx5="http://schemas.microsoft.com/office/drawing/2016/5/11/chartex" xmlns:cx6="http://schemas.microsoft.com/office/drawing/2016/5/12/chartex" xmlns:cx7="http://schemas.microsoft.com/office/drawing/2016/5/13/chartex" xmlns:cx8="http://schemas.microsoft.com/office/drawing/2016/5/14/chartex" xmlns:mc="http://schemas.openxmlformats.org/markup-compatibility/2006" xmlns:aink="http://schemas.microsoft.com/office/drawing/2016/ink" xmlns:am3d="http://schemas.microsoft.com/office/drawing/2017/model3d" xmlns:o="urn:schemas-microsoft-com:office:office" xmlns:r="http://schemas.openxmlformats.org/officeDocument/2006/relationships" xmlns:m="http://schemas.openxmlformats.org/officeDocument/2006/math" xmlns:v="urn:schemas-microsoft-com:vml" xmlns:wp14="http://schemas.microsoft.com/office/word/2010/wordprocessingDrawing" xmlns:wp="http://schemas.openxmlformats.org/drawingml/2006/wordprocessingDrawing" xmlns:w10="urn:schemas-microsoft-com:office:word" xmlns:w="http://schemas.openxmlformats.org/wordprocessingml/2006/main" xmlns:w14="http://schemas.microsoft.com/office/word/2010/wordml" xmlns:w15="http://schemas.microsoft.com/office/word/2012/wordml" xmlns:w16cex="http://schemas.microsoft.com/office/word/2018/wordml/cex" xmlns:w16cid="http://schemas.microsoft.com/office/word/2016/wordml/cid" xmlns:w16="http://schemas.microsoft.com/office/word/2018/wordml" xmlns:w16se="http://schemas.microsoft.com/office/word/2015/wordml/symex" xmlns:wpg="http://schemas.microsoft.com/office/word/2010/wordprocessingGroup" xmlns:wpi="http://schemas.microsoft.com/office/word/2010/wordprocessingInk" xmlns:wne="http://schemas.microsoft.com/office/word/2006/wordml" xmlns:wps="http://schemas.microsoft.com/office/word/2010/wordprocessingShape" mc:Ignorable="w14 w15 w16se w16cid w16 w16cex wp14">
+<w:document xmlns:wpc="http://schemas.microsoft.com/office/word/2010/wordprocessingCanvas" xmlns:mc="http://schemas.openxmlformats.org/markup-compatibility/2006" xmlns:o="urn:schemas-microsoft-com:office:office" xmlns:r="http://schemas.openxmlformats.org/officeDocument/2006/relationships" xmlns:m="http://schemas.openxmlformats.org/officeDocument/2006/math" xmlns:v="urn:schemas-microsoft-com:vml" xmlns:wp14="http://schemas.microsoft.com/office/word/2010/wordprocessingDrawing" xmlns:wp="http://schemas.openxmlformats.org/drawingml/2006/wordprocessingDrawing" xmlns:w10="urn:schemas-microsoft-com:office:word" xmlns:w="http://schemas.openxmlformats.org/wordprocessingml/2006/main" xmlns:w14="http://schemas.microsoft.com/office/word/2010/wordml" xmlns:w15="http://schemas.microsoft.com/office/word/2012/wordml" xmlns:wpg="http://schemas.microsoft.com/office/word/2010/wordprocessingGroup" xmlns:wpi="http://schemas.microsoft.com/office/word/2010/wordprocessingInk" xmlns:wne="http://schemas.microsoft.com/office/word/2006/wordml" xmlns:wps="http://schemas.microsoft.com/office/word/2010/wordprocessingShape" mc:Ignorable="w14 w15 wp14">
   <w:body>
     <w:p>
       <w:pPr>
@@ -355,15 +355,7 @@
         <w:t xml:space="preserve">Aprovamos a Especificação dos </w:t>
       </w:r>
       <w:r>
-        <w:t xml:space="preserve">Requisitos </w:t>
-      </w:r>
-      <w:proofErr w:type="gramStart"/>
-      <w:r>
-        <w:t>{ Versão</w:t>
-      </w:r>
-      <w:proofErr w:type="gramEnd"/>
-      <w:r>
-        <w:t xml:space="preserve"> revisada 1</w:t>
+        <w:t>Requisitos { Versão revisada 1</w:t>
       </w:r>
       <w:r>
         <w:t xml:space="preserve"> } do projeto </w:t>
@@ -5046,6 +5038,12 @@
                 <w:snapToGrid w:val="0"/>
               </w:rPr>
             </w:pPr>
+            <w:r>
+              <w:rPr>
+                <w:snapToGrid w:val="0"/>
+              </w:rPr>
+              <w:t>Artigo</w:t>
+            </w:r>
           </w:p>
         </w:tc>
         <w:tc>
@@ -5059,6 +5057,89 @@
                 <w:snapToGrid w:val="0"/>
               </w:rPr>
             </w:pPr>
+            <w:r>
+              <w:rPr>
+                <w:snapToGrid w:val="0"/>
+              </w:rPr>
+              <w:t xml:space="preserve">A. </w:t>
+            </w:r>
+            <w:proofErr w:type="spellStart"/>
+            <w:r>
+              <w:rPr>
+                <w:snapToGrid w:val="0"/>
+              </w:rPr>
+              <w:t>Pyhrr</w:t>
+            </w:r>
+            <w:proofErr w:type="spellEnd"/>
+            <w:r>
+              <w:rPr>
+                <w:snapToGrid w:val="0"/>
+              </w:rPr>
+              <w:t xml:space="preserve">, Peter. </w:t>
+            </w:r>
+            <w:r>
+              <w:rPr>
+                <w:b/>
+                <w:snapToGrid w:val="0"/>
+              </w:rPr>
+              <w:t>Zero-</w:t>
+            </w:r>
+            <w:proofErr w:type="spellStart"/>
+            <w:r>
+              <w:rPr>
+                <w:b/>
+                <w:snapToGrid w:val="0"/>
+              </w:rPr>
+              <w:t>Based</w:t>
+            </w:r>
+            <w:proofErr w:type="spellEnd"/>
+            <w:r>
+              <w:rPr>
+                <w:b/>
+                <w:snapToGrid w:val="0"/>
+              </w:rPr>
+              <w:t xml:space="preserve"> </w:t>
+            </w:r>
+            <w:proofErr w:type="spellStart"/>
+            <w:r>
+              <w:rPr>
+                <w:b/>
+                <w:snapToGrid w:val="0"/>
+              </w:rPr>
+              <w:t>Budgeting</w:t>
+            </w:r>
+            <w:proofErr w:type="spellEnd"/>
+            <w:r>
+              <w:rPr>
+                <w:b/>
+                <w:snapToGrid w:val="0"/>
+              </w:rPr>
+              <w:t xml:space="preserve">. </w:t>
+            </w:r>
+            <w:r>
+              <w:rPr>
+                <w:snapToGrid w:val="0"/>
+              </w:rPr>
+              <w:t>Disponível em:&lt;h</w:t>
+            </w:r>
+            <w:r>
+              <w:rPr>
+                <w:snapToGrid w:val="0"/>
+              </w:rPr>
+              <w:t xml:space="preserve">ttps://pdfs.semanticscholar.org/e2c2/cbe7624792a1952ec310efdcc82635bbd7e7.pdf&gt; Acesso em </w:t>
+            </w:r>
+            <w:r>
+              <w:rPr>
+                <w:snapToGrid w:val="0"/>
+              </w:rPr>
+              <w:t>20 de junho de 2020</w:t>
+            </w:r>
+            <w:r>
+              <w:rPr>
+                <w:snapToGrid w:val="0"/>
+              </w:rPr>
+              <w:t>.</w:t>
+            </w:r>
           </w:p>
         </w:tc>
       </w:tr>
@@ -5942,7 +6023,6 @@
             <w:r>
               <w:rPr>
                 <w:noProof/>
-                <w:lang w:val="en-US" w:eastAsia="en-US"/>
               </w:rPr>
               <w:drawing>
                 <wp:anchor distT="0" distB="0" distL="114300" distR="114300" simplePos="0" relativeHeight="251659264" behindDoc="0" locked="0" layoutInCell="1" allowOverlap="1" wp14:anchorId="700D9354" wp14:editId="247C7F32">
@@ -6648,6 +6728,66 @@
           </w:p>
         </w:tc>
       </w:tr>
+      <w:tr>
+        <w:trPr>
+          <w:cantSplit/>
+        </w:trPr>
+        <w:tc>
+          <w:tcPr>
+            <w:tcW w:w="1537" w:type="dxa"/>
+          </w:tcPr>
+          <w:p>
+            <w:pPr>
+              <w:pStyle w:val="Tabela"/>
+              <w:numPr>
+                <w:ilvl w:val="0"/>
+                <w:numId w:val="17"/>
+              </w:numPr>
+            </w:pPr>
+          </w:p>
+        </w:tc>
+        <w:tc>
+          <w:tcPr>
+            <w:tcW w:w="1701" w:type="dxa"/>
+          </w:tcPr>
+          <w:p>
+            <w:pPr>
+              <w:pStyle w:val="Tabela"/>
+            </w:pPr>
+            <w:r>
+              <w:t>Administrador</w:t>
+            </w:r>
+          </w:p>
+        </w:tc>
+        <w:tc>
+          <w:tcPr>
+            <w:tcW w:w="2693" w:type="dxa"/>
+          </w:tcPr>
+          <w:p>
+            <w:pPr>
+              <w:pStyle w:val="Tabela"/>
+            </w:pPr>
+            <w:r>
+              <w:t>Ilimitado para testes</w:t>
+            </w:r>
+          </w:p>
+        </w:tc>
+        <w:tc>
+          <w:tcPr>
+            <w:tcW w:w="2693" w:type="dxa"/>
+          </w:tcPr>
+          <w:p>
+            <w:pPr>
+              <w:pStyle w:val="Tabela"/>
+            </w:pPr>
+            <w:r>
+              <w:t>Ilimitado para testes</w:t>
+            </w:r>
+            <w:bookmarkStart w:id="45" w:name="_GoBack"/>
+            <w:bookmarkEnd w:id="45"/>
+          </w:p>
+        </w:tc>
+      </w:tr>
     </w:tbl>
     <w:p>
       <w:pPr>
@@ -6659,13 +6799,13 @@
         <w:pStyle w:val="Ttulo3"/>
         <w:spacing w:line="360" w:lineRule="auto"/>
       </w:pPr>
-      <w:bookmarkStart w:id="45" w:name="_Toc481911629"/>
-      <w:bookmarkStart w:id="46" w:name="_Toc43320905"/>
+      <w:bookmarkStart w:id="46" w:name="_Toc481911629"/>
+      <w:bookmarkStart w:id="47" w:name="_Toc43320905"/>
       <w:r>
         <w:t>Restrições</w:t>
       </w:r>
-      <w:bookmarkEnd w:id="45"/>
       <w:bookmarkEnd w:id="46"/>
+      <w:bookmarkEnd w:id="47"/>
       <w:r>
         <w:tab/>
       </w:r>
@@ -6834,13 +6974,7 @@
               <w:pStyle w:val="Tabela"/>
             </w:pPr>
             <w:r>
-              <w:t xml:space="preserve">O sistema não contempla a função de </w:t>
-            </w:r>
-            <w:r>
-              <w:t xml:space="preserve">cadastro de modelos </w:t>
-            </w:r>
-            <w:r>
-              <w:t>após o usuário gratuito atingir o limite de utilização</w:t>
+              <w:t>O sistema não contempla a função de cadastro de modelos após o usuário gratuito atingir o limite de utilização</w:t>
             </w:r>
           </w:p>
         </w:tc>
@@ -6857,13 +6991,13 @@
         <w:keepLines/>
         <w:spacing w:line="360" w:lineRule="auto"/>
       </w:pPr>
-      <w:bookmarkStart w:id="47" w:name="_Toc481911631"/>
-      <w:bookmarkStart w:id="48" w:name="_Toc43320906"/>
+      <w:bookmarkStart w:id="48" w:name="_Toc481911631"/>
+      <w:bookmarkStart w:id="49" w:name="_Toc43320906"/>
       <w:r>
         <w:t>Requisitos adiados</w:t>
       </w:r>
-      <w:bookmarkEnd w:id="47"/>
       <w:bookmarkEnd w:id="48"/>
+      <w:bookmarkEnd w:id="49"/>
       <w:r>
         <w:t xml:space="preserve"> </w:t>
       </w:r>
@@ -7158,14 +7292,13 @@
         <w:pStyle w:val="Ttulo3"/>
         <w:spacing w:line="360" w:lineRule="auto"/>
       </w:pPr>
-      <w:bookmarkStart w:id="49" w:name="_Toc481911634"/>
-      <w:bookmarkStart w:id="50" w:name="_Toc43320907"/>
+      <w:bookmarkStart w:id="50" w:name="_Toc481911634"/>
+      <w:bookmarkStart w:id="51" w:name="_Toc43320907"/>
       <w:r>
-        <w:lastRenderedPageBreak/>
         <w:t>Requisitos funcionais</w:t>
       </w:r>
-      <w:bookmarkEnd w:id="49"/>
       <w:bookmarkEnd w:id="50"/>
+      <w:bookmarkEnd w:id="51"/>
       <w:r>
         <w:t xml:space="preserve"> </w:t>
       </w:r>
@@ -7856,38 +7989,26 @@
               <w:rPr>
                 <w:rFonts w:ascii="Arial" w:hAnsi="Arial" w:cs="Arial"/>
               </w:rPr>
-              <w:t>RF00</w:t>
+              <w:t>RF004</w:t>
             </w:r>
+          </w:p>
+        </w:tc>
+        <w:tc>
+          <w:tcPr>
+            <w:tcW w:w="7531" w:type="dxa"/>
+          </w:tcPr>
+          <w:p>
+            <w:pPr>
+              <w:spacing w:line="360" w:lineRule="auto"/>
+              <w:rPr>
+                <w:rFonts w:ascii="Arial" w:hAnsi="Arial" w:cs="Arial"/>
+              </w:rPr>
+            </w:pPr>
             <w:r>
               <w:rPr>
                 <w:rFonts w:ascii="Arial" w:hAnsi="Arial" w:cs="Arial"/>
               </w:rPr>
-              <w:t>4</w:t>
-            </w:r>
-          </w:p>
-        </w:tc>
-        <w:tc>
-          <w:tcPr>
-            <w:tcW w:w="7531" w:type="dxa"/>
-          </w:tcPr>
-          <w:p>
-            <w:pPr>
-              <w:spacing w:line="360" w:lineRule="auto"/>
-              <w:rPr>
-                <w:rFonts w:ascii="Arial" w:hAnsi="Arial" w:cs="Arial"/>
-              </w:rPr>
-            </w:pPr>
-            <w:r>
-              <w:rPr>
-                <w:rFonts w:ascii="Arial" w:hAnsi="Arial" w:cs="Arial"/>
-              </w:rPr>
-              <w:t>GERAÇÃO</w:t>
-            </w:r>
-            <w:r>
-              <w:rPr>
-                <w:rFonts w:ascii="Arial" w:hAnsi="Arial" w:cs="Arial"/>
-              </w:rPr>
-              <w:t xml:space="preserve"> DE ORÇAMENTO</w:t>
+              <w:t>GERAÇÃO DE ORÇAMENTO</w:t>
             </w:r>
           </w:p>
           <w:tbl>
@@ -8032,13 +8153,13 @@
         <w:pStyle w:val="Ttulo3"/>
         <w:spacing w:line="360" w:lineRule="auto"/>
       </w:pPr>
-      <w:bookmarkStart w:id="51" w:name="_Toc481911635"/>
-      <w:bookmarkStart w:id="52" w:name="_Toc43320908"/>
+      <w:bookmarkStart w:id="52" w:name="_Toc481911635"/>
+      <w:bookmarkStart w:id="53" w:name="_Toc43320908"/>
       <w:r>
         <w:t>Requisitos não funcionais</w:t>
       </w:r>
-      <w:bookmarkEnd w:id="51"/>
       <w:bookmarkEnd w:id="52"/>
+      <w:bookmarkEnd w:id="53"/>
       <w:r>
         <w:t xml:space="preserve"> </w:t>
       </w:r>
@@ -8718,7 +8839,6 @@
               <w:rPr>
                 <w:rFonts w:ascii="Arial" w:hAnsi="Arial" w:cs="Arial"/>
               </w:rPr>
-              <w:lastRenderedPageBreak/>
               <w:t>Codigo</w:t>
             </w:r>
           </w:p>
@@ -8900,11 +9020,11 @@
       <w:pPr>
         <w:pStyle w:val="Ttulo2"/>
       </w:pPr>
-      <w:bookmarkStart w:id="53" w:name="_Toc43320909"/>
+      <w:bookmarkStart w:id="54" w:name="_Toc43320909"/>
       <w:r>
         <w:t>Diagramas de casos de uso</w:t>
       </w:r>
-      <w:bookmarkEnd w:id="53"/>
+      <w:bookmarkEnd w:id="54"/>
     </w:p>
     <w:p>
       <w:pPr>
@@ -9017,31 +9137,31 @@
       <w:pPr>
         <w:pStyle w:val="Ttulo3"/>
       </w:pPr>
-      <w:bookmarkStart w:id="54" w:name="_Toc43320910"/>
+      <w:bookmarkStart w:id="55" w:name="_Toc43320910"/>
       <w:r>
         <w:t>Casos de uso</w:t>
       </w:r>
-      <w:bookmarkEnd w:id="54"/>
+      <w:bookmarkEnd w:id="55"/>
     </w:p>
     <w:p>
       <w:pPr>
         <w:pStyle w:val="Ttulo4"/>
       </w:pPr>
-      <w:bookmarkStart w:id="55" w:name="_Toc43320911"/>
+      <w:bookmarkStart w:id="56" w:name="_Toc43320911"/>
       <w:r>
         <w:t>Caso de uso &lt;&lt; nome do caso de uso &gt;&gt;</w:t>
       </w:r>
-      <w:bookmarkEnd w:id="55"/>
+      <w:bookmarkEnd w:id="56"/>
     </w:p>
     <w:p>
       <w:pPr>
         <w:pStyle w:val="Ttulo5"/>
       </w:pPr>
-      <w:bookmarkStart w:id="56" w:name="_Toc43320912"/>
+      <w:bookmarkStart w:id="57" w:name="_Toc43320912"/>
       <w:r>
         <w:t>Precondições</w:t>
       </w:r>
-      <w:bookmarkEnd w:id="56"/>
+      <w:bookmarkEnd w:id="57"/>
     </w:p>
     <w:p>
       <w:pPr>
@@ -9065,12 +9185,12 @@
       <w:pPr>
         <w:pStyle w:val="Ttulo5"/>
       </w:pPr>
-      <w:bookmarkStart w:id="57" w:name="_Toc43320913"/>
+      <w:bookmarkStart w:id="58" w:name="_Toc43320913"/>
       <w:r>
         <w:lastRenderedPageBreak/>
         <w:t>Fluxo principal</w:t>
       </w:r>
-      <w:bookmarkEnd w:id="57"/>
+      <w:bookmarkEnd w:id="58"/>
     </w:p>
     <w:p>
       <w:pPr>
@@ -9086,11 +9206,11 @@
       <w:pPr>
         <w:pStyle w:val="Ttulo5"/>
       </w:pPr>
-      <w:bookmarkStart w:id="58" w:name="_Toc43320914"/>
+      <w:bookmarkStart w:id="59" w:name="_Toc43320914"/>
       <w:r>
         <w:t>Subfluxos</w:t>
       </w:r>
-      <w:bookmarkEnd w:id="58"/>
+      <w:bookmarkEnd w:id="59"/>
     </w:p>
     <w:p>
       <w:pPr>
@@ -9106,7 +9226,7 @@
       <w:pPr>
         <w:pStyle w:val="Ttulo3"/>
       </w:pPr>
-      <w:bookmarkStart w:id="59" w:name="_Toc43320915"/>
+      <w:bookmarkStart w:id="60" w:name="_Toc43320915"/>
       <w:r>
         <w:lastRenderedPageBreak/>
         <w:t xml:space="preserve">Diagrama de </w:t>
@@ -9114,7 +9234,7 @@
       <w:r>
         <w:t>Classe (projeto lógico)</w:t>
       </w:r>
-      <w:bookmarkEnd w:id="59"/>
+      <w:bookmarkEnd w:id="60"/>
       <w:r>
         <w:t xml:space="preserve"> </w:t>
       </w:r>
@@ -9185,12 +9305,12 @@
       <w:pPr>
         <w:pStyle w:val="Ttulo3"/>
       </w:pPr>
-      <w:bookmarkStart w:id="60" w:name="_Toc43320916"/>
+      <w:bookmarkStart w:id="61" w:name="_Toc43320916"/>
       <w:r>
         <w:lastRenderedPageBreak/>
         <w:t>Diagrama de Classe (projeto físico)</w:t>
       </w:r>
-      <w:bookmarkEnd w:id="60"/>
+      <w:bookmarkEnd w:id="61"/>
     </w:p>
     <w:tbl>
       <w:tblPr>
@@ -9313,7 +9433,7 @@
       <w:pPr>
         <w:pStyle w:val="Ttulo3"/>
       </w:pPr>
-      <w:bookmarkStart w:id="61" w:name="_Toc43320917"/>
+      <w:bookmarkStart w:id="62" w:name="_Toc43320917"/>
       <w:r>
         <w:lastRenderedPageBreak/>
         <w:t>Diagrama Escolhido</w:t>
@@ -9321,7 +9441,7 @@
       <w:r>
         <w:t xml:space="preserve"> (adicional) pela equipe</w:t>
       </w:r>
-      <w:bookmarkEnd w:id="61"/>
+      <w:bookmarkEnd w:id="62"/>
     </w:p>
     <w:p>
       <w:pPr>
@@ -9330,7 +9450,6 @@
       <w:r>
         <w:rPr>
           <w:noProof/>
-          <w:lang w:val="en-US" w:eastAsia="en-US"/>
         </w:rPr>
         <mc:AlternateContent>
           <mc:Choice Requires="wps">
@@ -9391,7 +9510,7 @@
               </wp:anchor>
             </w:drawing>
           </mc:Choice>
-          <mc:Fallback>
+          <mc:Fallback xmlns:w16se="http://schemas.microsoft.com/office/word/2015/wordml/symex" xmlns:w16="http://schemas.microsoft.com/office/word/2018/wordml" xmlns:w16cid="http://schemas.microsoft.com/office/word/2016/wordml/cid" xmlns:w16cex="http://schemas.microsoft.com/office/word/2018/wordml/cex" xmlns:am3d="http://schemas.microsoft.com/office/drawing/2017/model3d" xmlns:aink="http://schemas.microsoft.com/office/drawing/2016/ink" xmlns:cx8="http://schemas.microsoft.com/office/drawing/2016/5/14/chartex" xmlns:cx7="http://schemas.microsoft.com/office/drawing/2016/5/13/chartex" xmlns:cx6="http://schemas.microsoft.com/office/drawing/2016/5/12/chartex" xmlns:cx5="http://schemas.microsoft.com/office/drawing/2016/5/11/chartex" xmlns:cx4="http://schemas.microsoft.com/office/drawing/2016/5/10/chartex" xmlns:cx3="http://schemas.microsoft.com/office/drawing/2016/5/9/chartex" xmlns:cx2="http://schemas.microsoft.com/office/drawing/2015/10/21/chartex" xmlns:cx1="http://schemas.microsoft.com/office/drawing/2015/9/8/chartex" xmlns:cx="http://schemas.microsoft.com/office/drawing/2014/chartex">
             <w:pict>
               <v:rect w14:anchorId="1ABEB685" id="Rectangle 4" o:spid="_x0000_s1026" style="position:absolute;margin-left:0;margin-top:2.9pt;width:450pt;height:81pt;z-index:251657216;visibility:visible;mso-wrap-style:square;mso-width-percent:0;mso-height-percent:0;mso-wrap-distance-left:9pt;mso-wrap-distance-top:0;mso-wrap-distance-right:9pt;mso-wrap-distance-bottom:0;mso-position-horizontal:left;mso-position-horizontal-relative:margin;mso-position-vertical:absolute;mso-position-vertical-relative:text;mso-width-percent:0;mso-height-percent:0;mso-width-relative:page;mso-height-relative:page;v-text-anchor:top" o:gfxdata="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">
                 <w10:wrap anchorx="margin"/>
@@ -9425,11 +9544,11 @@
       <w:pPr>
         <w:pStyle w:val="Ttulo3"/>
       </w:pPr>
-      <w:bookmarkStart w:id="62" w:name="_Toc43320918"/>
+      <w:bookmarkStart w:id="63" w:name="_Toc43320918"/>
       <w:r>
         <w:t>Base de Dados</w:t>
       </w:r>
-      <w:bookmarkEnd w:id="62"/>
+      <w:bookmarkEnd w:id="63"/>
     </w:p>
     <w:p>
       <w:pPr>
@@ -9488,14 +9607,14 @@
         <w:spacing w:line="360" w:lineRule="auto"/>
         <w:ind w:left="567" w:hanging="567"/>
       </w:pPr>
-      <w:bookmarkStart w:id="63" w:name="_Toc481911636"/>
-      <w:bookmarkStart w:id="64" w:name="_Toc43320919"/>
+      <w:bookmarkStart w:id="64" w:name="_Toc481911636"/>
+      <w:bookmarkStart w:id="65" w:name="_Toc43320919"/>
       <w:r>
         <w:lastRenderedPageBreak/>
         <w:t>Informação de suporte</w:t>
       </w:r>
-      <w:bookmarkEnd w:id="63"/>
       <w:bookmarkEnd w:id="64"/>
+      <w:bookmarkEnd w:id="65"/>
     </w:p>
     <w:p>
       <w:pPr>
@@ -9509,12 +9628,12 @@
         <w:spacing w:line="360" w:lineRule="auto"/>
         <w:ind w:left="567" w:hanging="567"/>
       </w:pPr>
-      <w:bookmarkStart w:id="65" w:name="_Toc43320920"/>
+      <w:bookmarkStart w:id="66" w:name="_Toc43320920"/>
       <w:r>
         <w:lastRenderedPageBreak/>
         <w:t>Conclusões</w:t>
       </w:r>
-      <w:bookmarkEnd w:id="65"/>
+      <w:bookmarkEnd w:id="66"/>
     </w:p>
     <w:p>
       <w:pPr>
@@ -9528,12 +9647,12 @@
         <w:spacing w:line="360" w:lineRule="auto"/>
         <w:ind w:left="567" w:hanging="567"/>
       </w:pPr>
-      <w:bookmarkStart w:id="66" w:name="_Toc43320921"/>
+      <w:bookmarkStart w:id="67" w:name="_Toc43320921"/>
       <w:r>
         <w:lastRenderedPageBreak/>
         <w:t>Lições Aprendidas</w:t>
       </w:r>
-      <w:bookmarkEnd w:id="66"/>
+      <w:bookmarkEnd w:id="67"/>
     </w:p>
     <w:p>
       <w:pPr>
@@ -9557,7 +9676,7 @@
         <w:spacing w:line="360" w:lineRule="auto"/>
         <w:ind w:left="567" w:hanging="567"/>
       </w:pPr>
-      <w:bookmarkStart w:id="67" w:name="_Toc43320922"/>
+      <w:bookmarkStart w:id="68" w:name="_Toc43320922"/>
       <w:r>
         <w:lastRenderedPageBreak/>
         <w:t>Referencias Bibliográfica</w:t>
@@ -9565,7 +9684,7 @@
       <w:r>
         <w:t>s</w:t>
       </w:r>
-      <w:bookmarkEnd w:id="67"/>
+      <w:bookmarkEnd w:id="68"/>
     </w:p>
     <w:p>
       <w:pPr>
@@ -9587,7 +9706,7 @@
 </file>
 
 <file path=word/endnotes.xml><?xml version="1.0" encoding="utf-8"?>
-<w:endnotes xmlns:wpc="http://schemas.microsoft.com/office/word/2010/wordprocessingCanvas" xmlns:cx="http://schemas.microsoft.com/office/drawing/2014/chartex" xmlns:cx1="http://schemas.microsoft.com/office/drawing/2015/9/8/chartex" xmlns:cx2="http://schemas.microsoft.com/office/drawing/2015/10/21/chartex" xmlns:cx3="http://schemas.microsoft.com/office/drawing/2016/5/9/chartex" xmlns:cx4="http://schemas.microsoft.com/office/drawing/2016/5/10/chartex" xmlns:cx5="http://schemas.microsoft.com/office/drawing/2016/5/11/chartex" xmlns:cx6="http://schemas.microsoft.com/office/drawing/2016/5/12/chartex" xmlns:cx7="http://schemas.microsoft.com/office/drawing/2016/5/13/chartex" xmlns:cx8="http://schemas.microsoft.com/office/drawing/2016/5/14/chartex" xmlns:mc="http://schemas.openxmlformats.org/markup-compatibility/2006" xmlns:aink="http://schemas.microsoft.com/office/drawing/2016/ink" xmlns:am3d="http://schemas.microsoft.com/office/drawing/2017/model3d" xmlns:o="urn:schemas-microsoft-com:office:office" xmlns:r="http://schemas.openxmlformats.org/officeDocument/2006/relationships" xmlns:m="http://schemas.openxmlformats.org/officeDocument/2006/math" xmlns:v="urn:schemas-microsoft-com:vml" xmlns:wp14="http://schemas.microsoft.com/office/word/2010/wordprocessingDrawing" xmlns:wp="http://schemas.openxmlformats.org/drawingml/2006/wordprocessingDrawing" xmlns:w10="urn:schemas-microsoft-com:office:word" xmlns:w="http://schemas.openxmlformats.org/wordprocessingml/2006/main" xmlns:w14="http://schemas.microsoft.com/office/word/2010/wordml" xmlns:w15="http://schemas.microsoft.com/office/word/2012/wordml" xmlns:w16cex="http://schemas.microsoft.com/office/word/2018/wordml/cex" xmlns:w16cid="http://schemas.microsoft.com/office/word/2016/wordml/cid" xmlns:w16="http://schemas.microsoft.com/office/word/2018/wordml" xmlns:w16se="http://schemas.microsoft.com/office/word/2015/wordml/symex" xmlns:wpg="http://schemas.microsoft.com/office/word/2010/wordprocessingGroup" xmlns:wpi="http://schemas.microsoft.com/office/word/2010/wordprocessingInk" xmlns:wne="http://schemas.microsoft.com/office/word/2006/wordml" xmlns:wps="http://schemas.microsoft.com/office/word/2010/wordprocessingShape" mc:Ignorable="w14 w15 w16se w16cid w16 w16cex wp14">
+<w:endnotes xmlns:wpc="http://schemas.microsoft.com/office/word/2010/wordprocessingCanvas" xmlns:mc="http://schemas.openxmlformats.org/markup-compatibility/2006" xmlns:o="urn:schemas-microsoft-com:office:office" xmlns:r="http://schemas.openxmlformats.org/officeDocument/2006/relationships" xmlns:m="http://schemas.openxmlformats.org/officeDocument/2006/math" xmlns:v="urn:schemas-microsoft-com:vml" xmlns:wp14="http://schemas.microsoft.com/office/word/2010/wordprocessingDrawing" xmlns:wp="http://schemas.openxmlformats.org/drawingml/2006/wordprocessingDrawing" xmlns:w10="urn:schemas-microsoft-com:office:word" xmlns:w="http://schemas.openxmlformats.org/wordprocessingml/2006/main" xmlns:w14="http://schemas.microsoft.com/office/word/2010/wordml" xmlns:w15="http://schemas.microsoft.com/office/word/2012/wordml" xmlns:wpg="http://schemas.microsoft.com/office/word/2010/wordprocessingGroup" xmlns:wpi="http://schemas.microsoft.com/office/word/2010/wordprocessingInk" xmlns:wne="http://schemas.microsoft.com/office/word/2006/wordml" xmlns:wps="http://schemas.microsoft.com/office/word/2010/wordprocessingShape" mc:Ignorable="w14 w15 wp14">
   <w:endnote w:type="separator" w:id="-1">
     <w:p>
       <w:r>
@@ -9606,7 +9725,7 @@
 </file>
 
 <file path=word/footer1.xml><?xml version="1.0" encoding="utf-8"?>
-<w:ftr xmlns:wpc="http://schemas.microsoft.com/office/word/2010/wordprocessingCanvas" xmlns:cx="http://schemas.microsoft.com/office/drawing/2014/chartex" xmlns:cx1="http://schemas.microsoft.com/office/drawing/2015/9/8/chartex" xmlns:cx2="http://schemas.microsoft.com/office/drawing/2015/10/21/chartex" xmlns:cx3="http://schemas.microsoft.com/office/drawing/2016/5/9/chartex" xmlns:cx4="http://schemas.microsoft.com/office/drawing/2016/5/10/chartex" xmlns:cx5="http://schemas.microsoft.com/office/drawing/2016/5/11/chartex" xmlns:cx6="http://schemas.microsoft.com/office/drawing/2016/5/12/chartex" xmlns:cx7="http://schemas.microsoft.com/office/drawing/2016/5/13/chartex" xmlns:cx8="http://schemas.microsoft.com/office/drawing/2016/5/14/chartex" xmlns:mc="http://schemas.openxmlformats.org/markup-compatibility/2006" xmlns:aink="http://schemas.microsoft.com/office/drawing/2016/ink" xmlns:am3d="http://schemas.microsoft.com/office/drawing/2017/model3d" xmlns:o="urn:schemas-microsoft-com:office:office" xmlns:r="http://schemas.openxmlformats.org/officeDocument/2006/relationships" xmlns:m="http://schemas.openxmlformats.org/officeDocument/2006/math" xmlns:v="urn:schemas-microsoft-com:vml" xmlns:wp14="http://schemas.microsoft.com/office/word/2010/wordprocessingDrawing" xmlns:wp="http://schemas.openxmlformats.org/drawingml/2006/wordprocessingDrawing" xmlns:w10="urn:schemas-microsoft-com:office:word" xmlns:w="http://schemas.openxmlformats.org/wordprocessingml/2006/main" xmlns:w14="http://schemas.microsoft.com/office/word/2010/wordml" xmlns:w15="http://schemas.microsoft.com/office/word/2012/wordml" xmlns:w16cex="http://schemas.microsoft.com/office/word/2018/wordml/cex" xmlns:w16cid="http://schemas.microsoft.com/office/word/2016/wordml/cid" xmlns:w16="http://schemas.microsoft.com/office/word/2018/wordml" xmlns:w16se="http://schemas.microsoft.com/office/word/2015/wordml/symex" xmlns:wpg="http://schemas.microsoft.com/office/word/2010/wordprocessingGroup" xmlns:wpi="http://schemas.microsoft.com/office/word/2010/wordprocessingInk" xmlns:wne="http://schemas.microsoft.com/office/word/2006/wordml" xmlns:wps="http://schemas.microsoft.com/office/word/2010/wordprocessingShape" mc:Ignorable="w14 w15 w16se w16cid w16 w16cex wp14">
+<w:ftr xmlns:wpc="http://schemas.microsoft.com/office/word/2010/wordprocessingCanvas" xmlns:mc="http://schemas.openxmlformats.org/markup-compatibility/2006" xmlns:o="urn:schemas-microsoft-com:office:office" xmlns:r="http://schemas.openxmlformats.org/officeDocument/2006/relationships" xmlns:m="http://schemas.openxmlformats.org/officeDocument/2006/math" xmlns:v="urn:schemas-microsoft-com:vml" xmlns:wp14="http://schemas.microsoft.com/office/word/2010/wordprocessingDrawing" xmlns:wp="http://schemas.openxmlformats.org/drawingml/2006/wordprocessingDrawing" xmlns:w10="urn:schemas-microsoft-com:office:word" xmlns:w="http://schemas.openxmlformats.org/wordprocessingml/2006/main" xmlns:w14="http://schemas.microsoft.com/office/word/2010/wordml" xmlns:w15="http://schemas.microsoft.com/office/word/2012/wordml" xmlns:wpg="http://schemas.microsoft.com/office/word/2010/wordprocessingGroup" xmlns:wpi="http://schemas.microsoft.com/office/word/2010/wordprocessingInk" xmlns:wne="http://schemas.microsoft.com/office/word/2006/wordml" xmlns:wps="http://schemas.microsoft.com/office/word/2010/wordprocessingShape" mc:Ignorable="w14 w15 wp14">
   <w:p>
     <w:pPr>
       <w:pStyle w:val="Rodap"/>
@@ -9638,7 +9757,7 @@
         <w:rStyle w:val="Nmerodepgina"/>
         <w:noProof/>
       </w:rPr>
-      <w:t>14</w:t>
+      <w:t>8</w:t>
     </w:r>
     <w:r>
       <w:rPr>
@@ -9661,7 +9780,7 @@
 </file>
 
 <file path=word/footer2.xml><?xml version="1.0" encoding="utf-8"?>
-<w:ftr xmlns:wpc="http://schemas.microsoft.com/office/word/2010/wordprocessingCanvas" xmlns:cx="http://schemas.microsoft.com/office/drawing/2014/chartex" xmlns:cx1="http://schemas.microsoft.com/office/drawing/2015/9/8/chartex" xmlns:cx2="http://schemas.microsoft.com/office/drawing/2015/10/21/chartex" xmlns:cx3="http://schemas.microsoft.com/office/drawing/2016/5/9/chartex" xmlns:cx4="http://schemas.microsoft.com/office/drawing/2016/5/10/chartex" xmlns:cx5="http://schemas.microsoft.com/office/drawing/2016/5/11/chartex" xmlns:cx6="http://schemas.microsoft.com/office/drawing/2016/5/12/chartex" xmlns:cx7="http://schemas.microsoft.com/office/drawing/2016/5/13/chartex" xmlns:cx8="http://schemas.microsoft.com/office/drawing/2016/5/14/chartex" xmlns:mc="http://schemas.openxmlformats.org/markup-compatibility/2006" xmlns:aink="http://schemas.microsoft.com/office/drawing/2016/ink" xmlns:am3d="http://schemas.microsoft.com/office/drawing/2017/model3d" xmlns:o="urn:schemas-microsoft-com:office:office" xmlns:r="http://schemas.openxmlformats.org/officeDocument/2006/relationships" xmlns:m="http://schemas.openxmlformats.org/officeDocument/2006/math" xmlns:v="urn:schemas-microsoft-com:vml" xmlns:wp14="http://schemas.microsoft.com/office/word/2010/wordprocessingDrawing" xmlns:wp="http://schemas.openxmlformats.org/drawingml/2006/wordprocessingDrawing" xmlns:w10="urn:schemas-microsoft-com:office:word" xmlns:w="http://schemas.openxmlformats.org/wordprocessingml/2006/main" xmlns:w14="http://schemas.microsoft.com/office/word/2010/wordml" xmlns:w15="http://schemas.microsoft.com/office/word/2012/wordml" xmlns:w16cex="http://schemas.microsoft.com/office/word/2018/wordml/cex" xmlns:w16cid="http://schemas.microsoft.com/office/word/2016/wordml/cid" xmlns:w16="http://schemas.microsoft.com/office/word/2018/wordml" xmlns:w16se="http://schemas.microsoft.com/office/word/2015/wordml/symex" xmlns:wpg="http://schemas.microsoft.com/office/word/2010/wordprocessingGroup" xmlns:wpi="http://schemas.microsoft.com/office/word/2010/wordprocessingInk" xmlns:wne="http://schemas.microsoft.com/office/word/2006/wordml" xmlns:wps="http://schemas.microsoft.com/office/word/2010/wordprocessingShape" mc:Ignorable="w14 w15 w16se w16cid w16 w16cex wp14">
+<w:ftr xmlns:wpc="http://schemas.microsoft.com/office/word/2010/wordprocessingCanvas" xmlns:mc="http://schemas.openxmlformats.org/markup-compatibility/2006" xmlns:o="urn:schemas-microsoft-com:office:office" xmlns:r="http://schemas.openxmlformats.org/officeDocument/2006/relationships" xmlns:m="http://schemas.openxmlformats.org/officeDocument/2006/math" xmlns:v="urn:schemas-microsoft-com:vml" xmlns:wp14="http://schemas.microsoft.com/office/word/2010/wordprocessingDrawing" xmlns:wp="http://schemas.openxmlformats.org/drawingml/2006/wordprocessingDrawing" xmlns:w10="urn:schemas-microsoft-com:office:word" xmlns:w="http://schemas.openxmlformats.org/wordprocessingml/2006/main" xmlns:w14="http://schemas.microsoft.com/office/word/2010/wordml" xmlns:w15="http://schemas.microsoft.com/office/word/2012/wordml" xmlns:wpg="http://schemas.microsoft.com/office/word/2010/wordprocessingGroup" xmlns:wpi="http://schemas.microsoft.com/office/word/2010/wordprocessingInk" xmlns:wne="http://schemas.microsoft.com/office/word/2006/wordml" xmlns:wps="http://schemas.microsoft.com/office/word/2010/wordprocessingShape" mc:Ignorable="w14 w15 wp14">
   <w:p>
     <w:pPr>
       <w:pStyle w:val="Rodap"/>
@@ -9693,7 +9812,7 @@
         <w:rStyle w:val="Nmerodepgina"/>
         <w:noProof/>
       </w:rPr>
-      <w:t>13</w:t>
+      <w:t>9</w:t>
     </w:r>
     <w:r>
       <w:rPr>
@@ -9713,7 +9832,7 @@
 </file>
 
 <file path=word/footnotes.xml><?xml version="1.0" encoding="utf-8"?>
-<w:footnotes xmlns:wpc="http://schemas.microsoft.com/office/word/2010/wordprocessingCanvas" xmlns:cx="http://schemas.microsoft.com/office/drawing/2014/chartex" xmlns:cx1="http://schemas.microsoft.com/office/drawing/2015/9/8/chartex" xmlns:cx2="http://schemas.microsoft.com/office/drawing/2015/10/21/chartex" xmlns:cx3="http://schemas.microsoft.com/office/drawing/2016/5/9/chartex" xmlns:cx4="http://schemas.microsoft.com/office/drawing/2016/5/10/chartex" xmlns:cx5="http://schemas.microsoft.com/office/drawing/2016/5/11/chartex" xmlns:cx6="http://schemas.microsoft.com/office/drawing/2016/5/12/chartex" xmlns:cx7="http://schemas.microsoft.com/office/drawing/2016/5/13/chartex" xmlns:cx8="http://schemas.microsoft.com/office/drawing/2016/5/14/chartex" xmlns:mc="http://schemas.openxmlformats.org/markup-compatibility/2006" xmlns:aink="http://schemas.microsoft.com/office/drawing/2016/ink" xmlns:am3d="http://schemas.microsoft.com/office/drawing/2017/model3d" xmlns:o="urn:schemas-microsoft-com:office:office" xmlns:r="http://schemas.openxmlformats.org/officeDocument/2006/relationships" xmlns:m="http://schemas.openxmlformats.org/officeDocument/2006/math" xmlns:v="urn:schemas-microsoft-com:vml" xmlns:wp14="http://schemas.microsoft.com/office/word/2010/wordprocessingDrawing" xmlns:wp="http://schemas.openxmlformats.org/drawingml/2006/wordprocessingDrawing" xmlns:w10="urn:schemas-microsoft-com:office:word" xmlns:w="http://schemas.openxmlformats.org/wordprocessingml/2006/main" xmlns:w14="http://schemas.microsoft.com/office/word/2010/wordml" xmlns:w15="http://schemas.microsoft.com/office/word/2012/wordml" xmlns:w16cex="http://schemas.microsoft.com/office/word/2018/wordml/cex" xmlns:w16cid="http://schemas.microsoft.com/office/word/2016/wordml/cid" xmlns:w16="http://schemas.microsoft.com/office/word/2018/wordml" xmlns:w16se="http://schemas.microsoft.com/office/word/2015/wordml/symex" xmlns:wpg="http://schemas.microsoft.com/office/word/2010/wordprocessingGroup" xmlns:wpi="http://schemas.microsoft.com/office/word/2010/wordprocessingInk" xmlns:wne="http://schemas.microsoft.com/office/word/2006/wordml" xmlns:wps="http://schemas.microsoft.com/office/word/2010/wordprocessingShape" mc:Ignorable="w14 w15 w16se w16cid w16 w16cex wp14">
+<w:footnotes xmlns:wpc="http://schemas.microsoft.com/office/word/2010/wordprocessingCanvas" xmlns:mc="http://schemas.openxmlformats.org/markup-compatibility/2006" xmlns:o="urn:schemas-microsoft-com:office:office" xmlns:r="http://schemas.openxmlformats.org/officeDocument/2006/relationships" xmlns:m="http://schemas.openxmlformats.org/officeDocument/2006/math" xmlns:v="urn:schemas-microsoft-com:vml" xmlns:wp14="http://schemas.microsoft.com/office/word/2010/wordprocessingDrawing" xmlns:wp="http://schemas.openxmlformats.org/drawingml/2006/wordprocessingDrawing" xmlns:w10="urn:schemas-microsoft-com:office:word" xmlns:w="http://schemas.openxmlformats.org/wordprocessingml/2006/main" xmlns:w14="http://schemas.microsoft.com/office/word/2010/wordml" xmlns:w15="http://schemas.microsoft.com/office/word/2012/wordml" xmlns:wpg="http://schemas.microsoft.com/office/word/2010/wordprocessingGroup" xmlns:wpi="http://schemas.microsoft.com/office/word/2010/wordprocessingInk" xmlns:wne="http://schemas.microsoft.com/office/word/2006/wordml" xmlns:wps="http://schemas.microsoft.com/office/word/2010/wordprocessingShape" mc:Ignorable="w14 w15 wp14">
   <w:footnote w:type="separator" w:id="-1">
     <w:p>
       <w:r>
@@ -9732,7 +9851,7 @@
 </file>
 
 <file path=word/header1.xml><?xml version="1.0" encoding="utf-8"?>
-<w:hdr xmlns:wpc="http://schemas.microsoft.com/office/word/2010/wordprocessingCanvas" xmlns:cx="http://schemas.microsoft.com/office/drawing/2014/chartex" xmlns:cx1="http://schemas.microsoft.com/office/drawing/2015/9/8/chartex" xmlns:cx2="http://schemas.microsoft.com/office/drawing/2015/10/21/chartex" xmlns:cx3="http://schemas.microsoft.com/office/drawing/2016/5/9/chartex" xmlns:cx4="http://schemas.microsoft.com/office/drawing/2016/5/10/chartex" xmlns:cx5="http://schemas.microsoft.com/office/drawing/2016/5/11/chartex" xmlns:cx6="http://schemas.microsoft.com/office/drawing/2016/5/12/chartex" xmlns:cx7="http://schemas.microsoft.com/office/drawing/2016/5/13/chartex" xmlns:cx8="http://schemas.microsoft.com/office/drawing/2016/5/14/chartex" xmlns:mc="http://schemas.openxmlformats.org/markup-compatibility/2006" xmlns:aink="http://schemas.microsoft.com/office/drawing/2016/ink" xmlns:am3d="http://schemas.microsoft.com/office/drawing/2017/model3d" xmlns:o="urn:schemas-microsoft-com:office:office" xmlns:r="http://schemas.openxmlformats.org/officeDocument/2006/relationships" xmlns:m="http://schemas.openxmlformats.org/officeDocument/2006/math" xmlns:v="urn:schemas-microsoft-com:vml" xmlns:wp14="http://schemas.microsoft.com/office/word/2010/wordprocessingDrawing" xmlns:wp="http://schemas.openxmlformats.org/drawingml/2006/wordprocessingDrawing" xmlns:w10="urn:schemas-microsoft-com:office:word" xmlns:w="http://schemas.openxmlformats.org/wordprocessingml/2006/main" xmlns:w14="http://schemas.microsoft.com/office/word/2010/wordml" xmlns:w15="http://schemas.microsoft.com/office/word/2012/wordml" xmlns:w16cex="http://schemas.microsoft.com/office/word/2018/wordml/cex" xmlns:w16cid="http://schemas.microsoft.com/office/word/2016/wordml/cid" xmlns:w16="http://schemas.microsoft.com/office/word/2018/wordml" xmlns:w16se="http://schemas.microsoft.com/office/word/2015/wordml/symex" xmlns:wpg="http://schemas.microsoft.com/office/word/2010/wordprocessingGroup" xmlns:wpi="http://schemas.microsoft.com/office/word/2010/wordprocessingInk" xmlns:wne="http://schemas.microsoft.com/office/word/2006/wordml" xmlns:wps="http://schemas.microsoft.com/office/word/2010/wordprocessingShape" mc:Ignorable="w14 w15 w16se w16cid w16 w16cex wp14">
+<w:hdr xmlns:wpc="http://schemas.microsoft.com/office/word/2010/wordprocessingCanvas" xmlns:mc="http://schemas.openxmlformats.org/markup-compatibility/2006" xmlns:o="urn:schemas-microsoft-com:office:office" xmlns:r="http://schemas.openxmlformats.org/officeDocument/2006/relationships" xmlns:m="http://schemas.openxmlformats.org/officeDocument/2006/math" xmlns:v="urn:schemas-microsoft-com:vml" xmlns:wp14="http://schemas.microsoft.com/office/word/2010/wordprocessingDrawing" xmlns:wp="http://schemas.openxmlformats.org/drawingml/2006/wordprocessingDrawing" xmlns:w10="urn:schemas-microsoft-com:office:word" xmlns:w="http://schemas.openxmlformats.org/wordprocessingml/2006/main" xmlns:w14="http://schemas.microsoft.com/office/word/2010/wordml" xmlns:w15="http://schemas.microsoft.com/office/word/2012/wordml" xmlns:wpg="http://schemas.microsoft.com/office/word/2010/wordprocessingGroup" xmlns:wpi="http://schemas.microsoft.com/office/word/2010/wordprocessingInk" xmlns:wne="http://schemas.microsoft.com/office/word/2006/wordml" xmlns:wps="http://schemas.microsoft.com/office/word/2010/wordprocessingShape" mc:Ignorable="w14 w15 wp14">
   <w:p>
     <w:pPr>
       <w:pStyle w:val="Cabealho"/>
@@ -9758,7 +9877,7 @@
 </file>
 
 <file path=word/header2.xml><?xml version="1.0" encoding="utf-8"?>
-<w:hdr xmlns:wpc="http://schemas.microsoft.com/office/word/2010/wordprocessingCanvas" xmlns:cx="http://schemas.microsoft.com/office/drawing/2014/chartex" xmlns:cx1="http://schemas.microsoft.com/office/drawing/2015/9/8/chartex" xmlns:cx2="http://schemas.microsoft.com/office/drawing/2015/10/21/chartex" xmlns:cx3="http://schemas.microsoft.com/office/drawing/2016/5/9/chartex" xmlns:cx4="http://schemas.microsoft.com/office/drawing/2016/5/10/chartex" xmlns:cx5="http://schemas.microsoft.com/office/drawing/2016/5/11/chartex" xmlns:cx6="http://schemas.microsoft.com/office/drawing/2016/5/12/chartex" xmlns:cx7="http://schemas.microsoft.com/office/drawing/2016/5/13/chartex" xmlns:cx8="http://schemas.microsoft.com/office/drawing/2016/5/14/chartex" xmlns:mc="http://schemas.openxmlformats.org/markup-compatibility/2006" xmlns:aink="http://schemas.microsoft.com/office/drawing/2016/ink" xmlns:am3d="http://schemas.microsoft.com/office/drawing/2017/model3d" xmlns:o="urn:schemas-microsoft-com:office:office" xmlns:r="http://schemas.openxmlformats.org/officeDocument/2006/relationships" xmlns:m="http://schemas.openxmlformats.org/officeDocument/2006/math" xmlns:v="urn:schemas-microsoft-com:vml" xmlns:wp14="http://schemas.microsoft.com/office/word/2010/wordprocessingDrawing" xmlns:wp="http://schemas.openxmlformats.org/drawingml/2006/wordprocessingDrawing" xmlns:w10="urn:schemas-microsoft-com:office:word" xmlns:w="http://schemas.openxmlformats.org/wordprocessingml/2006/main" xmlns:w14="http://schemas.microsoft.com/office/word/2010/wordml" xmlns:w15="http://schemas.microsoft.com/office/word/2012/wordml" xmlns:w16cex="http://schemas.microsoft.com/office/word/2018/wordml/cex" xmlns:w16cid="http://schemas.microsoft.com/office/word/2016/wordml/cid" xmlns:w16="http://schemas.microsoft.com/office/word/2018/wordml" xmlns:w16se="http://schemas.microsoft.com/office/word/2015/wordml/symex" xmlns:wpg="http://schemas.microsoft.com/office/word/2010/wordprocessingGroup" xmlns:wpi="http://schemas.microsoft.com/office/word/2010/wordprocessingInk" xmlns:wne="http://schemas.microsoft.com/office/word/2006/wordml" xmlns:wps="http://schemas.microsoft.com/office/word/2010/wordprocessingShape" mc:Ignorable="w14 w15 w16se w16cid w16 w16cex wp14">
+<w:hdr xmlns:wpc="http://schemas.microsoft.com/office/word/2010/wordprocessingCanvas" xmlns:mc="http://schemas.openxmlformats.org/markup-compatibility/2006" xmlns:o="urn:schemas-microsoft-com:office:office" xmlns:r="http://schemas.openxmlformats.org/officeDocument/2006/relationships" xmlns:m="http://schemas.openxmlformats.org/officeDocument/2006/math" xmlns:v="urn:schemas-microsoft-com:vml" xmlns:wp14="http://schemas.microsoft.com/office/word/2010/wordprocessingDrawing" xmlns:wp="http://schemas.openxmlformats.org/drawingml/2006/wordprocessingDrawing" xmlns:w10="urn:schemas-microsoft-com:office:word" xmlns:w="http://schemas.openxmlformats.org/wordprocessingml/2006/main" xmlns:w14="http://schemas.microsoft.com/office/word/2010/wordml" xmlns:w15="http://schemas.microsoft.com/office/word/2012/wordml" xmlns:wpg="http://schemas.microsoft.com/office/word/2010/wordprocessingGroup" xmlns:wpi="http://schemas.microsoft.com/office/word/2010/wordprocessingInk" xmlns:wne="http://schemas.microsoft.com/office/word/2006/wordml" xmlns:wps="http://schemas.microsoft.com/office/word/2010/wordprocessingShape" mc:Ignorable="w14 w15 wp14">
   <w:p>
     <w:pPr>
       <w:pStyle w:val="Cabealho"/>
@@ -9772,8 +9891,8 @@
 </file>
 
 <file path=word/numbering.xml><?xml version="1.0" encoding="utf-8"?>
-<w:numbering xmlns:wpc="http://schemas.microsoft.com/office/word/2010/wordprocessingCanvas" xmlns:cx="http://schemas.microsoft.com/office/drawing/2014/chartex" xmlns:cx1="http://schemas.microsoft.com/office/drawing/2015/9/8/chartex" xmlns:cx2="http://schemas.microsoft.com/office/drawing/2015/10/21/chartex" xmlns:cx3="http://schemas.microsoft.com/office/drawing/2016/5/9/chartex" xmlns:cx4="http://schemas.microsoft.com/office/drawing/2016/5/10/chartex" xmlns:cx5="http://schemas.microsoft.com/office/drawing/2016/5/11/chartex" xmlns:cx6="http://schemas.microsoft.com/office/drawing/2016/5/12/chartex" xmlns:cx7="http://schemas.microsoft.com/office/drawing/2016/5/13/chartex" xmlns:cx8="http://schemas.microsoft.com/office/drawing/2016/5/14/chartex" xmlns:mc="http://schemas.openxmlformats.org/markup-compatibility/2006" xmlns:aink="http://schemas.microsoft.com/office/drawing/2016/ink" xmlns:am3d="http://schemas.microsoft.com/office/drawing/2017/model3d" xmlns:o="urn:schemas-microsoft-com:office:office" xmlns:r="http://schemas.openxmlformats.org/officeDocument/2006/relationships" xmlns:m="http://schemas.openxmlformats.org/officeDocument/2006/math" xmlns:v="urn:schemas-microsoft-com:vml" xmlns:wp14="http://schemas.microsoft.com/office/word/2010/wordprocessingDrawing" xmlns:wp="http://schemas.openxmlformats.org/drawingml/2006/wordprocessingDrawing" xmlns:w10="urn:schemas-microsoft-com:office:word" xmlns:w="http://schemas.openxmlformats.org/wordprocessingml/2006/main" xmlns:w14="http://schemas.microsoft.com/office/word/2010/wordml" xmlns:w15="http://schemas.microsoft.com/office/word/2012/wordml" xmlns:w16cex="http://schemas.microsoft.com/office/word/2018/wordml/cex" xmlns:w16cid="http://schemas.microsoft.com/office/word/2016/wordml/cid" xmlns:w16="http://schemas.microsoft.com/office/word/2018/wordml" xmlns:w16se="http://schemas.microsoft.com/office/word/2015/wordml/symex" xmlns:wpg="http://schemas.microsoft.com/office/word/2010/wordprocessingGroup" xmlns:wpi="http://schemas.microsoft.com/office/word/2010/wordprocessingInk" xmlns:wne="http://schemas.microsoft.com/office/word/2006/wordml" xmlns:wps="http://schemas.microsoft.com/office/word/2010/wordprocessingShape" mc:Ignorable="w14 w15 w16se w16cid w16 w16cex wp14">
-  <w:abstractNum w:abstractNumId="0" w15:restartNumberingAfterBreak="0">
+<w:numbering xmlns:wpc="http://schemas.microsoft.com/office/word/2010/wordprocessingCanvas" xmlns:mc="http://schemas.openxmlformats.org/markup-compatibility/2006" xmlns:o="urn:schemas-microsoft-com:office:office" xmlns:r="http://schemas.openxmlformats.org/officeDocument/2006/relationships" xmlns:m="http://schemas.openxmlformats.org/officeDocument/2006/math" xmlns:v="urn:schemas-microsoft-com:vml" xmlns:wp14="http://schemas.microsoft.com/office/word/2010/wordprocessingDrawing" xmlns:wp="http://schemas.openxmlformats.org/drawingml/2006/wordprocessingDrawing" xmlns:w10="urn:schemas-microsoft-com:office:word" xmlns:w="http://schemas.openxmlformats.org/wordprocessingml/2006/main" xmlns:w14="http://schemas.microsoft.com/office/word/2010/wordml" xmlns:w15="http://schemas.microsoft.com/office/word/2012/wordml" xmlns:wpg="http://schemas.microsoft.com/office/word/2010/wordprocessingGroup" xmlns:wpi="http://schemas.microsoft.com/office/word/2010/wordprocessingInk" xmlns:wne="http://schemas.microsoft.com/office/word/2006/wordml" xmlns:wps="http://schemas.microsoft.com/office/word/2010/wordprocessingShape" mc:Ignorable="w14 w15 wp14">
+  <w:abstractNum w:abstractNumId="0">
     <w:nsid w:val="070F0CBE"/>
     <w:multiLevelType w:val="hybridMultilevel"/>
     <w:tmpl w:val="113A339C"/>
@@ -9889,7 +10008,7 @@
       </w:pPr>
     </w:lvl>
   </w:abstractNum>
-  <w:abstractNum w:abstractNumId="1" w15:restartNumberingAfterBreak="0">
+  <w:abstractNum w:abstractNumId="1">
     <w:nsid w:val="096F0ADB"/>
     <w:multiLevelType w:val="hybridMultilevel"/>
     <w:tmpl w:val="6818B6DA"/>
@@ -10005,7 +10124,7 @@
       </w:pPr>
     </w:lvl>
   </w:abstractNum>
-  <w:abstractNum w:abstractNumId="2" w15:restartNumberingAfterBreak="0">
+  <w:abstractNum w:abstractNumId="2">
     <w:nsid w:val="0FDA50E5"/>
     <w:multiLevelType w:val="hybridMultilevel"/>
     <w:tmpl w:val="454E4A9A"/>
@@ -10121,7 +10240,7 @@
       </w:pPr>
     </w:lvl>
   </w:abstractNum>
-  <w:abstractNum w:abstractNumId="3" w15:restartNumberingAfterBreak="0">
+  <w:abstractNum w:abstractNumId="3">
     <w:nsid w:val="12190EB5"/>
     <w:multiLevelType w:val="hybridMultilevel"/>
     <w:tmpl w:val="BBD450BA"/>
@@ -10237,7 +10356,7 @@
       </w:pPr>
     </w:lvl>
   </w:abstractNum>
-  <w:abstractNum w:abstractNumId="4" w15:restartNumberingAfterBreak="0">
+  <w:abstractNum w:abstractNumId="4">
     <w:nsid w:val="1AC65B58"/>
     <w:multiLevelType w:val="multilevel"/>
     <w:tmpl w:val="0ACE05B8"/>
@@ -10353,7 +10472,7 @@
       </w:pPr>
     </w:lvl>
   </w:abstractNum>
-  <w:abstractNum w:abstractNumId="5" w15:restartNumberingAfterBreak="0">
+  <w:abstractNum w:abstractNumId="5">
     <w:nsid w:val="1FF94CCB"/>
     <w:multiLevelType w:val="hybridMultilevel"/>
     <w:tmpl w:val="85C0921E"/>
@@ -10469,7 +10588,7 @@
       </w:pPr>
     </w:lvl>
   </w:abstractNum>
-  <w:abstractNum w:abstractNumId="6" w15:restartNumberingAfterBreak="0">
+  <w:abstractNum w:abstractNumId="6">
     <w:nsid w:val="20B91E81"/>
     <w:multiLevelType w:val="multilevel"/>
     <w:tmpl w:val="DF94D4E6"/>
@@ -10609,7 +10728,7 @@
       </w:rPr>
     </w:lvl>
   </w:abstractNum>
-  <w:abstractNum w:abstractNumId="7" w15:restartNumberingAfterBreak="0">
+  <w:abstractNum w:abstractNumId="7">
     <w:nsid w:val="2A5B173C"/>
     <w:multiLevelType w:val="hybridMultilevel"/>
     <w:tmpl w:val="35B26446"/>
@@ -10725,7 +10844,7 @@
       </w:pPr>
     </w:lvl>
   </w:abstractNum>
-  <w:abstractNum w:abstractNumId="8" w15:restartNumberingAfterBreak="0">
+  <w:abstractNum w:abstractNumId="8">
     <w:nsid w:val="2E0A69FB"/>
     <w:multiLevelType w:val="hybridMultilevel"/>
     <w:tmpl w:val="0E96DD98"/>
@@ -10841,7 +10960,7 @@
       </w:pPr>
     </w:lvl>
   </w:abstractNum>
-  <w:abstractNum w:abstractNumId="9" w15:restartNumberingAfterBreak="0">
+  <w:abstractNum w:abstractNumId="9">
     <w:nsid w:val="2E202AE2"/>
     <w:multiLevelType w:val="hybridMultilevel"/>
     <w:tmpl w:val="DB723BC2"/>
@@ -10957,7 +11076,7 @@
       </w:pPr>
     </w:lvl>
   </w:abstractNum>
-  <w:abstractNum w:abstractNumId="10" w15:restartNumberingAfterBreak="0">
+  <w:abstractNum w:abstractNumId="10">
     <w:nsid w:val="2FC44189"/>
     <w:multiLevelType w:val="hybridMultilevel"/>
     <w:tmpl w:val="E5769A60"/>
@@ -11073,7 +11192,7 @@
       </w:pPr>
     </w:lvl>
   </w:abstractNum>
-  <w:abstractNum w:abstractNumId="11" w15:restartNumberingAfterBreak="0">
+  <w:abstractNum w:abstractNumId="11">
     <w:nsid w:val="2FC96452"/>
     <w:multiLevelType w:val="hybridMultilevel"/>
     <w:tmpl w:val="BA5A8FE4"/>
@@ -11186,7 +11305,7 @@
       </w:pPr>
     </w:lvl>
   </w:abstractNum>
-  <w:abstractNum w:abstractNumId="12" w15:restartNumberingAfterBreak="0">
+  <w:abstractNum w:abstractNumId="12">
     <w:nsid w:val="383C2487"/>
     <w:multiLevelType w:val="hybridMultilevel"/>
     <w:tmpl w:val="344213D6"/>
@@ -11302,7 +11421,7 @@
       </w:pPr>
     </w:lvl>
   </w:abstractNum>
-  <w:abstractNum w:abstractNumId="13" w15:restartNumberingAfterBreak="0">
+  <w:abstractNum w:abstractNumId="13">
     <w:nsid w:val="3B3F121C"/>
     <w:multiLevelType w:val="hybridMultilevel"/>
     <w:tmpl w:val="DBE0B556"/>
@@ -11418,7 +11537,7 @@
       </w:pPr>
     </w:lvl>
   </w:abstractNum>
-  <w:abstractNum w:abstractNumId="14" w15:restartNumberingAfterBreak="0">
+  <w:abstractNum w:abstractNumId="14">
     <w:nsid w:val="40F963D0"/>
     <w:multiLevelType w:val="hybridMultilevel"/>
     <w:tmpl w:val="023E4A48"/>
@@ -11534,7 +11653,7 @@
       </w:pPr>
     </w:lvl>
   </w:abstractNum>
-  <w:abstractNum w:abstractNumId="15" w15:restartNumberingAfterBreak="0">
+  <w:abstractNum w:abstractNumId="15">
     <w:nsid w:val="4327715D"/>
     <w:multiLevelType w:val="hybridMultilevel"/>
     <w:tmpl w:val="AC9A3776"/>
@@ -11650,7 +11769,7 @@
       </w:pPr>
     </w:lvl>
   </w:abstractNum>
-  <w:abstractNum w:abstractNumId="16" w15:restartNumberingAfterBreak="0">
+  <w:abstractNum w:abstractNumId="16">
     <w:nsid w:val="432D4CF3"/>
     <w:multiLevelType w:val="singleLevel"/>
     <w:tmpl w:val="E5382C20"/>
@@ -11671,7 +11790,7 @@
       </w:rPr>
     </w:lvl>
   </w:abstractNum>
-  <w:abstractNum w:abstractNumId="17" w15:restartNumberingAfterBreak="0">
+  <w:abstractNum w:abstractNumId="17">
     <w:nsid w:val="44105CD3"/>
     <w:multiLevelType w:val="hybridMultilevel"/>
     <w:tmpl w:val="A922227C"/>
@@ -11787,7 +11906,7 @@
       </w:pPr>
     </w:lvl>
   </w:abstractNum>
-  <w:abstractNum w:abstractNumId="18" w15:restartNumberingAfterBreak="0">
+  <w:abstractNum w:abstractNumId="18">
     <w:nsid w:val="5BD42633"/>
     <w:multiLevelType w:val="hybridMultilevel"/>
     <w:tmpl w:val="61A0C9A4"/>
@@ -11903,7 +12022,7 @@
       </w:pPr>
     </w:lvl>
   </w:abstractNum>
-  <w:abstractNum w:abstractNumId="19" w15:restartNumberingAfterBreak="0">
+  <w:abstractNum w:abstractNumId="19">
     <w:nsid w:val="5EC20C27"/>
     <w:multiLevelType w:val="hybridMultilevel"/>
     <w:tmpl w:val="C902DE48"/>
@@ -12019,7 +12138,7 @@
       </w:pPr>
     </w:lvl>
   </w:abstractNum>
-  <w:abstractNum w:abstractNumId="20" w15:restartNumberingAfterBreak="0">
+  <w:abstractNum w:abstractNumId="20">
     <w:nsid w:val="6B5B5B13"/>
     <w:multiLevelType w:val="hybridMultilevel"/>
     <w:tmpl w:val="54A49AAA"/>
@@ -12135,7 +12254,7 @@
       </w:pPr>
     </w:lvl>
   </w:abstractNum>
-  <w:abstractNum w:abstractNumId="21" w15:restartNumberingAfterBreak="0">
+  <w:abstractNum w:abstractNumId="21">
     <w:nsid w:val="6CE435AB"/>
     <w:multiLevelType w:val="multilevel"/>
     <w:tmpl w:val="BF2C6C58"/>
@@ -12240,7 +12359,7 @@
       </w:pPr>
     </w:lvl>
   </w:abstractNum>
-  <w:abstractNum w:abstractNumId="22" w15:restartNumberingAfterBreak="0">
+  <w:abstractNum w:abstractNumId="22">
     <w:nsid w:val="6F9F777A"/>
     <w:multiLevelType w:val="hybridMultilevel"/>
     <w:tmpl w:val="A0B61078"/>
@@ -12356,7 +12475,7 @@
       </w:pPr>
     </w:lvl>
   </w:abstractNum>
-  <w:abstractNum w:abstractNumId="23" w15:restartNumberingAfterBreak="0">
+  <w:abstractNum w:abstractNumId="23">
     <w:nsid w:val="74E00CB0"/>
     <w:multiLevelType w:val="multilevel"/>
     <w:tmpl w:val="82C087BA"/>
@@ -12478,7 +12597,7 @@
       </w:pPr>
     </w:lvl>
   </w:abstractNum>
-  <w:abstractNum w:abstractNumId="24" w15:restartNumberingAfterBreak="0">
+  <w:abstractNum w:abstractNumId="24">
     <w:nsid w:val="799F2C3C"/>
     <w:multiLevelType w:val="hybridMultilevel"/>
     <w:tmpl w:val="6CBAA070"/>
@@ -12706,7 +12825,7 @@
 </file>
 
 <file path=word/styles.xml><?xml version="1.0" encoding="utf-8"?>
-<w:styles xmlns:mc="http://schemas.openxmlformats.org/markup-compatibility/2006" xmlns:r="http://schemas.openxmlformats.org/officeDocument/2006/relationships" xmlns:w="http://schemas.openxmlformats.org/wordprocessingml/2006/main" xmlns:w14="http://schemas.microsoft.com/office/word/2010/wordml" xmlns:w15="http://schemas.microsoft.com/office/word/2012/wordml" xmlns:w16cex="http://schemas.microsoft.com/office/word/2018/wordml/cex" xmlns:w16cid="http://schemas.microsoft.com/office/word/2016/wordml/cid" xmlns:w16="http://schemas.microsoft.com/office/word/2018/wordml" xmlns:w16se="http://schemas.microsoft.com/office/word/2015/wordml/symex" mc:Ignorable="w14 w15 w16se w16cid w16 w16cex">
+<w:styles xmlns:mc="http://schemas.openxmlformats.org/markup-compatibility/2006" xmlns:r="http://schemas.openxmlformats.org/officeDocument/2006/relationships" xmlns:w="http://schemas.openxmlformats.org/wordprocessingml/2006/main" xmlns:w14="http://schemas.microsoft.com/office/word/2010/wordml" xmlns:w15="http://schemas.microsoft.com/office/word/2012/wordml" mc:Ignorable="w14 w15">
   <w:docDefaults>
     <w:rPrDefault>
       <w:rPr>
@@ -12716,7 +12835,7 @@
     </w:rPrDefault>
     <w:pPrDefault/>
   </w:docDefaults>
-  <w:latentStyles w:defLockedState="0" w:defUIPriority="99" w:defSemiHidden="0" w:defUnhideWhenUsed="0" w:defQFormat="0" w:count="376">
+  <w:latentStyles w:defLockedState="0" w:defUIPriority="99" w:defSemiHidden="0" w:defUnhideWhenUsed="0" w:defQFormat="0" w:count="371">
     <w:lsdException w:name="Normal" w:uiPriority="0" w:qFormat="1"/>
     <w:lsdException w:name="heading 1" w:uiPriority="9" w:qFormat="1"/>
     <w:lsdException w:name="heading 2" w:uiPriority="9" w:qFormat="1"/>
@@ -12822,6 +12941,7 @@
     <w:lsdException w:name="HTML Sample" w:semiHidden="1" w:unhideWhenUsed="1"/>
     <w:lsdException w:name="HTML Typewriter" w:semiHidden="1" w:unhideWhenUsed="1"/>
     <w:lsdException w:name="HTML Variable" w:semiHidden="1" w:unhideWhenUsed="1"/>
+    <w:lsdException w:name="Normal Table" w:semiHidden="1" w:unhideWhenUsed="1"/>
     <w:lsdException w:name="annotation subject" w:semiHidden="1" w:unhideWhenUsed="1"/>
     <w:lsdException w:name="No List" w:semiHidden="1" w:unhideWhenUsed="1"/>
     <w:lsdException w:name="Outline List 1" w:semiHidden="1" w:unhideWhenUsed="1"/>
@@ -12864,8 +12984,11 @@
     <w:lsdException w:name="Table Contemporary" w:semiHidden="1" w:unhideWhenUsed="1"/>
     <w:lsdException w:name="Table Elegant" w:semiHidden="1" w:unhideWhenUsed="1"/>
     <w:lsdException w:name="Table Professional" w:semiHidden="1" w:unhideWhenUsed="1"/>
+    <w:lsdException w:name="Table Subtle 1" w:semiHidden="1" w:unhideWhenUsed="1"/>
     <w:lsdException w:name="Table Subtle 2" w:semiHidden="1" w:unhideWhenUsed="1"/>
     <w:lsdException w:name="Table Web 1" w:semiHidden="1" w:unhideWhenUsed="1"/>
+    <w:lsdException w:name="Table Web 2" w:semiHidden="1" w:unhideWhenUsed="1"/>
+    <w:lsdException w:name="Table Web 3" w:semiHidden="1" w:unhideWhenUsed="1"/>
     <w:lsdException w:name="Balloon Text" w:semiHidden="1" w:unhideWhenUsed="1"/>
     <w:lsdException w:name="Table Grid" w:uiPriority="39"/>
     <w:lsdException w:name="Table Theme" w:semiHidden="1" w:unhideWhenUsed="1"/>
@@ -13084,11 +13207,6 @@
     <w:lsdException w:name="List Table 5 Dark Accent 6" w:uiPriority="50"/>
     <w:lsdException w:name="List Table 6 Colorful Accent 6" w:uiPriority="51"/>
     <w:lsdException w:name="List Table 7 Colorful Accent 6" w:uiPriority="52"/>
-    <w:lsdException w:name="Mention" w:semiHidden="1" w:unhideWhenUsed="1"/>
-    <w:lsdException w:name="Smart Hyperlink" w:semiHidden="1" w:unhideWhenUsed="1"/>
-    <w:lsdException w:name="Hashtag" w:semiHidden="1" w:unhideWhenUsed="1"/>
-    <w:lsdException w:name="Unresolved Mention" w:semiHidden="1" w:unhideWhenUsed="1"/>
-    <w:lsdException w:name="Smart Link" w:semiHidden="1" w:unhideWhenUsed="1"/>
   </w:latentStyles>
   <w:style w:type="paragraph" w:default="1" w:styleId="Normal">
     <w:name w:val="Normal"/>
@@ -14338,7 +14456,7 @@
 </file>
 
 <file path=customXml/itemProps1.xml><?xml version="1.0" encoding="utf-8"?>
-<ds:datastoreItem xmlns:ds="http://schemas.openxmlformats.org/officeDocument/2006/customXml" ds:itemID="{FDC80022-80B9-4532-8EC4-738D9CD56B6B}">
+<ds:datastoreItem xmlns:ds="http://schemas.openxmlformats.org/officeDocument/2006/customXml" ds:itemID="{E6CA43A8-DC71-46D5-8874-121B0D56CFDB}">
   <ds:schemaRefs>
     <ds:schemaRef ds:uri="http://schemas.openxmlformats.org/officeDocument/2006/bibliography"/>
   </ds:schemaRefs>

</xml_diff>

<commit_message>
Adicionando restrições adiadas. Corrigindo Benefício número 4.
</commit_message>
<xml_diff>
--- a/Job Planner.docx
+++ b/Job Planner.docx
@@ -965,7 +965,7 @@
     </w:p>
     <w:tbl>
       <w:tblPr>
-        <w:tblW w:w="0" w:type="auto"/>
+        <w:tblW w:w="9212" w:type="dxa"/>
         <w:tblBorders>
           <w:top w:val="single" w:sz="4" w:space="0" w:color="auto"/>
           <w:left w:val="single" w:sz="4" w:space="0" w:color="auto"/>
@@ -983,8 +983,8 @@
       </w:tblPr>
       <w:tblGrid>
         <w:gridCol w:w="2055"/>
-        <w:gridCol w:w="5812"/>
-        <w:gridCol w:w="1345"/>
+        <w:gridCol w:w="5311"/>
+        <w:gridCol w:w="1846"/>
       </w:tblGrid>
       <w:tr>
         <w:trPr>
@@ -1005,7 +1005,7 @@
         </w:tc>
         <w:tc>
           <w:tcPr>
-            <w:tcW w:w="5812" w:type="dxa"/>
+            <w:tcW w:w="5311" w:type="dxa"/>
           </w:tcPr>
           <w:p>
             <w:pPr>
@@ -1018,7 +1018,7 @@
         </w:tc>
         <w:tc>
           <w:tcPr>
-            <w:tcW w:w="1345" w:type="dxa"/>
+            <w:tcW w:w="1846" w:type="dxa"/>
           </w:tcPr>
           <w:p>
             <w:pPr>
@@ -1042,26 +1042,35 @@
             <w:pPr>
               <w:pStyle w:val="Tabela"/>
             </w:pPr>
-          </w:p>
-        </w:tc>
-        <w:tc>
-          <w:tcPr>
-            <w:tcW w:w="5812" w:type="dxa"/>
-          </w:tcPr>
-          <w:p>
-            <w:pPr>
-              <w:pStyle w:val="Tabela"/>
-            </w:pPr>
-          </w:p>
-        </w:tc>
-        <w:tc>
-          <w:tcPr>
-            <w:tcW w:w="1345" w:type="dxa"/>
-          </w:tcPr>
-          <w:p>
-            <w:pPr>
-              <w:pStyle w:val="Tabela"/>
-            </w:pPr>
+            <w:r>
+              <w:t>1</w:t>
+            </w:r>
+          </w:p>
+        </w:tc>
+        <w:tc>
+          <w:tcPr>
+            <w:tcW w:w="5311" w:type="dxa"/>
+          </w:tcPr>
+          <w:p>
+            <w:pPr>
+              <w:pStyle w:val="Tabela"/>
+            </w:pPr>
+            <w:r>
+              <w:t>Elaboração inicial do projeto</w:t>
+            </w:r>
+          </w:p>
+        </w:tc>
+        <w:tc>
+          <w:tcPr>
+            <w:tcW w:w="1846" w:type="dxa"/>
+          </w:tcPr>
+          <w:p>
+            <w:pPr>
+              <w:pStyle w:val="Tabela"/>
+            </w:pPr>
+            <w:r>
+              <w:t>26/06/2020</w:t>
+            </w:r>
           </w:p>
         </w:tc>
       </w:tr>
@@ -1081,17 +1090,17 @@
         </w:tc>
         <w:tc>
           <w:tcPr>
-            <w:tcW w:w="5812" w:type="dxa"/>
-          </w:tcPr>
-          <w:p>
-            <w:pPr>
-              <w:pStyle w:val="Tabela"/>
-            </w:pPr>
-          </w:p>
-        </w:tc>
-        <w:tc>
-          <w:tcPr>
-            <w:tcW w:w="1345" w:type="dxa"/>
+            <w:tcW w:w="5311" w:type="dxa"/>
+          </w:tcPr>
+          <w:p>
+            <w:pPr>
+              <w:pStyle w:val="Tabela"/>
+            </w:pPr>
+          </w:p>
+        </w:tc>
+        <w:tc>
+          <w:tcPr>
+            <w:tcW w:w="1846" w:type="dxa"/>
           </w:tcPr>
           <w:p>
             <w:pPr>
@@ -1116,17 +1125,17 @@
         </w:tc>
         <w:tc>
           <w:tcPr>
-            <w:tcW w:w="5812" w:type="dxa"/>
-          </w:tcPr>
-          <w:p>
-            <w:pPr>
-              <w:pStyle w:val="Tabela"/>
-            </w:pPr>
-          </w:p>
-        </w:tc>
-        <w:tc>
-          <w:tcPr>
-            <w:tcW w:w="1345" w:type="dxa"/>
+            <w:tcW w:w="5311" w:type="dxa"/>
+          </w:tcPr>
+          <w:p>
+            <w:pPr>
+              <w:pStyle w:val="Tabela"/>
+            </w:pPr>
+          </w:p>
+        </w:tc>
+        <w:tc>
+          <w:tcPr>
+            <w:tcW w:w="1846" w:type="dxa"/>
           </w:tcPr>
           <w:p>
             <w:pPr>
@@ -1151,17 +1160,17 @@
         </w:tc>
         <w:tc>
           <w:tcPr>
-            <w:tcW w:w="5812" w:type="dxa"/>
-          </w:tcPr>
-          <w:p>
-            <w:pPr>
-              <w:pStyle w:val="Tabela"/>
-            </w:pPr>
-          </w:p>
-        </w:tc>
-        <w:tc>
-          <w:tcPr>
-            <w:tcW w:w="1345" w:type="dxa"/>
+            <w:tcW w:w="5311" w:type="dxa"/>
+          </w:tcPr>
+          <w:p>
+            <w:pPr>
+              <w:pStyle w:val="Tabela"/>
+            </w:pPr>
+          </w:p>
+        </w:tc>
+        <w:tc>
+          <w:tcPr>
+            <w:tcW w:w="1846" w:type="dxa"/>
           </w:tcPr>
           <w:p>
             <w:pPr>
@@ -4903,7 +4912,7 @@
               <w:pStyle w:val="Tabela"/>
             </w:pPr>
             <w:r>
-              <w:t>Permitirá que os clientes realizem um agendamento online de um serviço por conta própria, facilitando assim tanto para o cliente quanto para os funcionários do salão.</w:t>
+              <w:t>Permitirá que os clientes realizem o upload de modelos de orçamento, tornando mais fácil e rápido o processo de montagem do orçamento.</w:t>
             </w:r>
           </w:p>
         </w:tc>
@@ -6783,8 +6792,6 @@
             <w:r>
               <w:t>Ilimitado para testes</w:t>
             </w:r>
-            <w:bookmarkStart w:id="45" w:name="_GoBack"/>
-            <w:bookmarkEnd w:id="45"/>
           </w:p>
         </w:tc>
       </w:tr>
@@ -6799,13 +6806,13 @@
         <w:pStyle w:val="Ttulo3"/>
         <w:spacing w:line="360" w:lineRule="auto"/>
       </w:pPr>
-      <w:bookmarkStart w:id="46" w:name="_Toc481911629"/>
-      <w:bookmarkStart w:id="47" w:name="_Toc43320905"/>
+      <w:bookmarkStart w:id="45" w:name="_Toc481911629"/>
+      <w:bookmarkStart w:id="46" w:name="_Toc43320905"/>
       <w:r>
         <w:t>Restrições</w:t>
       </w:r>
+      <w:bookmarkEnd w:id="45"/>
       <w:bookmarkEnd w:id="46"/>
-      <w:bookmarkEnd w:id="47"/>
       <w:r>
         <w:tab/>
       </w:r>
@@ -6991,13 +6998,14 @@
         <w:keepLines/>
         <w:spacing w:line="360" w:lineRule="auto"/>
       </w:pPr>
-      <w:bookmarkStart w:id="48" w:name="_Toc481911631"/>
-      <w:bookmarkStart w:id="49" w:name="_Toc43320906"/>
+      <w:bookmarkStart w:id="47" w:name="_Toc481911631"/>
+      <w:bookmarkStart w:id="48" w:name="_Toc43320906"/>
       <w:r>
+        <w:lastRenderedPageBreak/>
         <w:t>Requisitos adiados</w:t>
       </w:r>
+      <w:bookmarkEnd w:id="47"/>
       <w:bookmarkEnd w:id="48"/>
-      <w:bookmarkEnd w:id="49"/>
       <w:r>
         <w:t xml:space="preserve"> </w:t>
       </w:r>
@@ -7098,6 +7106,9 @@
             <w:pPr>
               <w:pStyle w:val="Tabela"/>
             </w:pPr>
+            <w:r>
+              <w:t>Cadastro único para prestador de serviço</w:t>
+            </w:r>
           </w:p>
         </w:tc>
         <w:tc>
@@ -7108,6 +7119,9 @@
             <w:pPr>
               <w:pStyle w:val="Tabela"/>
             </w:pPr>
+            <w:r>
+              <w:t>Não será permitido cadastrar mais de uma vez o mesmo CPF/CNPJ.</w:t>
+            </w:r>
           </w:p>
         </w:tc>
       </w:tr>
@@ -7137,6 +7151,9 @@
             <w:pPr>
               <w:pStyle w:val="Tabela"/>
             </w:pPr>
+            <w:r>
+              <w:t>Upload de modelo</w:t>
+            </w:r>
           </w:p>
         </w:tc>
         <w:tc>
@@ -7147,6 +7164,11 @@
             <w:pPr>
               <w:pStyle w:val="Tabela"/>
             </w:pPr>
+            <w:r>
+              <w:t>Validar se o arquivo carregado é compatível com nossa plataforma de geração de orçamentos.</w:t>
+            </w:r>
+            <w:bookmarkStart w:id="49" w:name="_GoBack"/>
+            <w:bookmarkEnd w:id="49"/>
           </w:p>
         </w:tc>
       </w:tr>
@@ -8156,6 +8178,7 @@
       <w:bookmarkStart w:id="52" w:name="_Toc481911635"/>
       <w:bookmarkStart w:id="53" w:name="_Toc43320908"/>
       <w:r>
+        <w:lastRenderedPageBreak/>
         <w:t>Requisitos não funcionais</w:t>
       </w:r>
       <w:bookmarkEnd w:id="52"/>
@@ -9187,7 +9210,6 @@
       </w:pPr>
       <w:bookmarkStart w:id="58" w:name="_Toc43320913"/>
       <w:r>
-        <w:lastRenderedPageBreak/>
         <w:t>Fluxo principal</w:t>
       </w:r>
       <w:bookmarkEnd w:id="58"/>
@@ -9510,7 +9532,7 @@
               </wp:anchor>
             </w:drawing>
           </mc:Choice>
-          <mc:Fallback xmlns:w16se="http://schemas.microsoft.com/office/word/2015/wordml/symex" xmlns:w16="http://schemas.microsoft.com/office/word/2018/wordml" xmlns:w16cid="http://schemas.microsoft.com/office/word/2016/wordml/cid" xmlns:w16cex="http://schemas.microsoft.com/office/word/2018/wordml/cex" xmlns:am3d="http://schemas.microsoft.com/office/drawing/2017/model3d" xmlns:aink="http://schemas.microsoft.com/office/drawing/2016/ink" xmlns:cx8="http://schemas.microsoft.com/office/drawing/2016/5/14/chartex" xmlns:cx7="http://schemas.microsoft.com/office/drawing/2016/5/13/chartex" xmlns:cx6="http://schemas.microsoft.com/office/drawing/2016/5/12/chartex" xmlns:cx5="http://schemas.microsoft.com/office/drawing/2016/5/11/chartex" xmlns:cx4="http://schemas.microsoft.com/office/drawing/2016/5/10/chartex" xmlns:cx3="http://schemas.microsoft.com/office/drawing/2016/5/9/chartex" xmlns:cx2="http://schemas.microsoft.com/office/drawing/2015/10/21/chartex" xmlns:cx1="http://schemas.microsoft.com/office/drawing/2015/9/8/chartex" xmlns:cx="http://schemas.microsoft.com/office/drawing/2014/chartex">
+          <mc:Fallback xmlns:cx="http://schemas.microsoft.com/office/drawing/2014/chartex" xmlns:cx1="http://schemas.microsoft.com/office/drawing/2015/9/8/chartex" xmlns:cx2="http://schemas.microsoft.com/office/drawing/2015/10/21/chartex" xmlns:cx3="http://schemas.microsoft.com/office/drawing/2016/5/9/chartex" xmlns:cx4="http://schemas.microsoft.com/office/drawing/2016/5/10/chartex" xmlns:cx5="http://schemas.microsoft.com/office/drawing/2016/5/11/chartex" xmlns:cx6="http://schemas.microsoft.com/office/drawing/2016/5/12/chartex" xmlns:cx7="http://schemas.microsoft.com/office/drawing/2016/5/13/chartex" xmlns:cx8="http://schemas.microsoft.com/office/drawing/2016/5/14/chartex" xmlns:aink="http://schemas.microsoft.com/office/drawing/2016/ink" xmlns:am3d="http://schemas.microsoft.com/office/drawing/2017/model3d" xmlns:w16cex="http://schemas.microsoft.com/office/word/2018/wordml/cex" xmlns:w16cid="http://schemas.microsoft.com/office/word/2016/wordml/cid" xmlns:w16="http://schemas.microsoft.com/office/word/2018/wordml" xmlns:w16se="http://schemas.microsoft.com/office/word/2015/wordml/symex">
             <w:pict>
               <v:rect w14:anchorId="1ABEB685" id="Rectangle 4" o:spid="_x0000_s1026" style="position:absolute;margin-left:0;margin-top:2.9pt;width:450pt;height:81pt;z-index:251657216;visibility:visible;mso-wrap-style:square;mso-width-percent:0;mso-height-percent:0;mso-wrap-distance-left:9pt;mso-wrap-distance-top:0;mso-wrap-distance-right:9pt;mso-wrap-distance-bottom:0;mso-position-horizontal:left;mso-position-horizontal-relative:margin;mso-position-vertical:absolute;mso-position-vertical-relative:text;mso-width-percent:0;mso-height-percent:0;mso-width-relative:page;mso-height-relative:page;v-text-anchor:top" o:gfxdata="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">
                 <w10:wrap anchorx="margin"/>
@@ -9634,6 +9656,11 @@
         <w:t>Conclusões</w:t>
       </w:r>
       <w:bookmarkEnd w:id="66"/>
+    </w:p>
+    <w:p>
+      <w:pPr>
+        <w:pStyle w:val="Corpodetexto"/>
+      </w:pPr>
     </w:p>
     <w:p>
       <w:pPr>
@@ -9757,7 +9784,7 @@
         <w:rStyle w:val="Nmerodepgina"/>
         <w:noProof/>
       </w:rPr>
-      <w:t>8</w:t>
+      <w:t>10</w:t>
     </w:r>
     <w:r>
       <w:rPr>
@@ -14456,7 +14483,7 @@
 </file>
 
 <file path=customXml/itemProps1.xml><?xml version="1.0" encoding="utf-8"?>
-<ds:datastoreItem xmlns:ds="http://schemas.openxmlformats.org/officeDocument/2006/customXml" ds:itemID="{E6CA43A8-DC71-46D5-8874-121B0D56CFDB}">
+<ds:datastoreItem xmlns:ds="http://schemas.openxmlformats.org/officeDocument/2006/customXml" ds:itemID="{D8296678-3A85-467D-9BD7-731C7AF45F6A}">
   <ds:schemaRefs>
     <ds:schemaRef ds:uri="http://schemas.openxmlformats.org/officeDocument/2006/bibliography"/>
   </ds:schemaRefs>

</xml_diff>